<commit_message>
Adding report and presentation
</commit_message>
<xml_diff>
--- a/Applied Data Science Capstone.docx
+++ b/Applied Data Science Capstone.docx
@@ -61,6 +61,30 @@
         </w:rPr>
         <w:t>Opening a Sporting Goods Shop in Toronto</w:t>
       </w:r>
+    </w:p>
+    <w:p>
+      <w:pPr>
+        <w:jc w:val="center"/>
+        <w:rPr>
+          <w:b/>
+          <w:bCs/>
+          <w:sz w:val="32"/>
+          <w:szCs w:val="32"/>
+        </w:rPr>
+      </w:pPr>
+    </w:p>
+    <w:p>
+      <w:pPr>
+        <w:jc w:val="center"/>
+      </w:pPr>
+      <w:r>
+        <w:t xml:space="preserve">By: Mohammad </w:t>
+      </w:r>
+      <w:proofErr w:type="spellStart"/>
+      <w:r>
+        <w:t>Farshchin</w:t>
+      </w:r>
+      <w:proofErr w:type="spellEnd"/>
     </w:p>
     <w:p>
       <w:pPr>
@@ -462,6 +486,7 @@
         <w:rPr>
           <w:lang w:bidi="fa-IR"/>
         </w:rPr>
+        <w:lastRenderedPageBreak/>
         <w:t xml:space="preserve">This dataset provides information about different postal areas of </w:t>
       </w:r>
       <w:r>
@@ -488,7 +513,6 @@
         <w:rPr>
           <w:lang w:bidi="fa-IR"/>
         </w:rPr>
-        <w:lastRenderedPageBreak/>
         <w:t xml:space="preserve">Geographical coordinates of each postal code </w:t>
       </w:r>
       <w:proofErr w:type="gramStart"/>
@@ -757,6 +781,22 @@
         </w:rPr>
         <w:t>In this project we assume that the customer is interested in opening the sport goods shop in a shopping mall or shopping plaza. Therefore, the neighborhoods with more shopping malls or shopping plazas are more attractive because they give more options.</w:t>
       </w:r>
+    </w:p>
+    <w:p>
+      <w:pPr>
+        <w:spacing w:line="360" w:lineRule="auto"/>
+        <w:rPr>
+          <w:lang w:bidi="fa-IR"/>
+        </w:rPr>
+      </w:pPr>
+    </w:p>
+    <w:p>
+      <w:pPr>
+        <w:spacing w:line="360" w:lineRule="auto"/>
+        <w:rPr>
+          <w:lang w:bidi="fa-IR"/>
+        </w:rPr>
+      </w:pPr>
     </w:p>
     <w:p>
       <w:pPr>
@@ -1482,6 +1522,33 @@
       <w:u w:val="single"/>
     </w:rPr>
   </w:style>
+  <w:style w:type="paragraph" w:styleId="BalloonText">
+    <w:name w:val="Balloon Text"/>
+    <w:basedOn w:val="Normal"/>
+    <w:link w:val="BalloonTextChar"/>
+    <w:uiPriority w:val="99"/>
+    <w:semiHidden/>
+    <w:unhideWhenUsed/>
+    <w:rsid w:val="0040163B"/>
+    <w:rPr>
+      <w:rFonts w:ascii="Times New Roman" w:hAnsi="Times New Roman" w:cs="Times New Roman"/>
+      <w:sz w:val="18"/>
+      <w:szCs w:val="18"/>
+    </w:rPr>
+  </w:style>
+  <w:style w:type="character" w:customStyle="1" w:styleId="BalloonTextChar">
+    <w:name w:val="Balloon Text Char"/>
+    <w:basedOn w:val="DefaultParagraphFont"/>
+    <w:link w:val="BalloonText"/>
+    <w:uiPriority w:val="99"/>
+    <w:semiHidden/>
+    <w:rsid w:val="0040163B"/>
+    <w:rPr>
+      <w:rFonts w:ascii="Times New Roman" w:hAnsi="Times New Roman" w:cs="Times New Roman"/>
+      <w:sz w:val="18"/>
+      <w:szCs w:val="18"/>
+    </w:rPr>
+  </w:style>
 </w:styles>
 </file>
 

</xml_diff>